<commit_message>
perbaiki rks lelang format 2
</commit_message>
<xml_diff>
--- a/templates/RKS PM di atas 500.docx
+++ b/templates/RKS PM di atas 500.docx
@@ -81,7 +81,23 @@
           <w:sz w:val="22"/>
           <w:szCs w:val="22"/>
         </w:rPr>
-        <w:t xml:space="preserve">Dalam Penunjukan Langsung ini </w:t>
+        <w:t xml:space="preserve">Dalam </w:t>
+      </w:r>
+      <w:r>
+        <w:rPr>
+          <w:rFonts w:ascii="Tahoma" w:hAnsi="Tahoma" w:cs="Tahoma"/>
+          <w:sz w:val="22"/>
+          <w:szCs w:val="22"/>
+        </w:rPr>
+        <w:t>Pemilihan Langsung</w:t>
+      </w:r>
+      <w:r>
+        <w:rPr>
+          <w:rFonts w:ascii="Tahoma" w:hAnsi="Tahoma" w:cs="Tahoma"/>
+          <w:sz w:val="22"/>
+          <w:szCs w:val="22"/>
+        </w:rPr>
+        <w:t xml:space="preserve"> ini </w:t>
       </w:r>
       <w:r>
         <w:rPr>
@@ -3430,7 +3446,15 @@
           <w:sz w:val="22"/>
           <w:szCs w:val="22"/>
         </w:rPr>
-        <w:t>Penunjukan Langsung Nomor</w:t>
+        <w:t>Pemilihan Langsung</w:t>
+      </w:r>
+      <w:r>
+        <w:rPr>
+          <w:rFonts w:ascii="Tahoma" w:hAnsi="Tahoma" w:cs="Tahoma"/>
+          <w:sz w:val="22"/>
+          <w:szCs w:val="22"/>
+        </w:rPr>
+        <w:t xml:space="preserve"> Nomor</w:t>
       </w:r>
       <w:r>
         <w:rPr>
@@ -5902,7 +5926,25 @@
           <w:szCs w:val="22"/>
           <w:highlight w:val="green"/>
         </w:rPr>
-        <w:t xml:space="preserve">Apabila masa berlaku Jaminan Penawaran (Bid Bond) sudah habis, sedangkan keputusan Penunjukan Langsung belum ditetapkan, maka PT PT PLN (Persero) </w:t>
+        <w:t xml:space="preserve">Apabila masa berlaku Jaminan Penawaran (Bid Bond) sudah habis, sedangkan keputusan </w:t>
+      </w:r>
+      <w:r>
+        <w:rPr>
+          <w:rFonts w:ascii="Tahoma" w:hAnsi="Tahoma" w:cs="Tahoma"/>
+          <w:sz w:val="22"/>
+          <w:szCs w:val="22"/>
+          <w:highlight w:val="green"/>
+        </w:rPr>
+        <w:t>Pemilihan Langsung</w:t>
+      </w:r>
+      <w:r>
+        <w:rPr>
+          <w:rFonts w:ascii="Tahoma" w:hAnsi="Tahoma" w:cs="Tahoma"/>
+          <w:sz w:val="22"/>
+          <w:szCs w:val="22"/>
+          <w:highlight w:val="green"/>
+        </w:rPr>
+        <w:t xml:space="preserve"> belum ditetapkan, maka PT PT PLN (Persero) </w:t>
       </w:r>
       <w:r>
         <w:rPr>
@@ -6175,7 +6217,25 @@
           <w:szCs w:val="22"/>
           <w:highlight w:val="green"/>
         </w:rPr>
-        <w:t xml:space="preserve">yang telah memasukkan penawaran lengkap dengan Jaminan Penawaran (Bid Bond) tetapi menarik diri (membatalkan sebagian atau seluruh penawarannya) dari Penunjukan Langsung ini sebelum ada keputusan pemenang dari </w:t>
+        <w:t xml:space="preserve">yang telah memasukkan penawaran lengkap dengan Jaminan Penawaran (Bid Bond) tetapi menarik diri (membatalkan sebagian atau seluruh penawarannya) dari </w:t>
+      </w:r>
+      <w:r>
+        <w:rPr>
+          <w:rFonts w:ascii="Tahoma" w:hAnsi="Tahoma" w:cs="Tahoma"/>
+          <w:sz w:val="22"/>
+          <w:szCs w:val="22"/>
+          <w:highlight w:val="green"/>
+        </w:rPr>
+        <w:t>Pemilihan Langsung</w:t>
+      </w:r>
+      <w:r>
+        <w:rPr>
+          <w:rFonts w:ascii="Tahoma" w:hAnsi="Tahoma" w:cs="Tahoma"/>
+          <w:sz w:val="22"/>
+          <w:szCs w:val="22"/>
+          <w:highlight w:val="green"/>
+        </w:rPr>
+        <w:t xml:space="preserve"> ini sebelum ada keputusan pemenang dari </w:t>
       </w:r>
       <w:r>
         <w:rPr>
@@ -6290,7 +6350,25 @@
           <w:szCs w:val="22"/>
           <w:highlight w:val="green"/>
         </w:rPr>
-        <w:t xml:space="preserve"> dalam Penunjukan Langsung ini dan tidak bersedia menandatangani Surat Penunjukan atau menolak penunjukan PT PLN (Persero) </w:t>
+        <w:t xml:space="preserve"> dalam </w:t>
+      </w:r>
+      <w:r>
+        <w:rPr>
+          <w:rFonts w:ascii="Tahoma" w:hAnsi="Tahoma" w:cs="Tahoma"/>
+          <w:sz w:val="22"/>
+          <w:szCs w:val="22"/>
+          <w:highlight w:val="green"/>
+        </w:rPr>
+        <w:t>Pemilihan Langsung</w:t>
+      </w:r>
+      <w:r>
+        <w:rPr>
+          <w:rFonts w:ascii="Tahoma" w:hAnsi="Tahoma" w:cs="Tahoma"/>
+          <w:sz w:val="22"/>
+          <w:szCs w:val="22"/>
+          <w:highlight w:val="green"/>
+        </w:rPr>
+        <w:t xml:space="preserve"> ini dan tidak bersedia menandatangani Surat Penunjukan atau menolak penunjukan PT PLN (Persero) </w:t>
       </w:r>
       <w:r>
         <w:rPr>
@@ -11983,7 +12061,16 @@
           <w:sz w:val="22"/>
           <w:szCs w:val="22"/>
         </w:rPr>
-        <w:t>Penunjukan Langsung dinyatakan gagal/tidak sah</w:t>
+        <w:t>Pemilihan Langsung</w:t>
+      </w:r>
+      <w:r>
+        <w:rPr>
+          <w:rFonts w:ascii="Tahoma" w:hAnsi="Tahoma" w:cs="Tahoma"/>
+          <w:b/>
+          <w:sz w:val="22"/>
+          <w:szCs w:val="22"/>
+        </w:rPr>
+        <w:t xml:space="preserve"> dinyatakan gagal/tidak sah</w:t>
       </w:r>
       <w:r>
         <w:rPr>
@@ -13625,7 +13712,7 @@
           <w:szCs w:val="22"/>
           <w:lang w:val="id-ID"/>
         </w:rPr>
-        <w:t>Penunjukan Langsung</w:t>
+        <w:t>Pemilihan Langsung</w:t>
       </w:r>
       <w:r>
         <w:rPr>
@@ -15893,7 +15980,7 @@
           <v:imagedata r:id="rId1" o:title=""/>
           <w10:wrap type="topAndBottom"/>
         </v:shape>
-        <o:OLEObject Type="Embed" ProgID="PBrush" ShapeID="_x0000_s1026" DrawAspect="Content" ObjectID="_1436178454" r:id="rId2"/>
+        <o:OLEObject Type="Embed" ProgID="PBrush" ShapeID="_x0000_s1026" DrawAspect="Content" ObjectID="_1436188016" r:id="rId2"/>
       </w:pict>
     </w:r>
     <w:r>
@@ -16026,7 +16113,7 @@
         <w:noProof/>
         <w:sz w:val="18"/>
       </w:rPr>
-      <w:t>1</w:t>
+      <w:t>2</w:t>
     </w:r>
     <w:r>
       <w:rPr>

</xml_diff>